<commit_message>
+ bai tap ss4 * sua feedback bai tap
</commit_message>
<xml_diff>
--- a/module1/3/nlargest.docx
+++ b/module1/3/nlargest.docx
@@ -80,22 +80,6 @@
       </w:r>
     </w:p>
     <w:p>
-      <w:r>
-        <w:tab/>
-      </w:r>
-      <w:r>
-        <w:tab/>
-        <w:t>count = count +1</w:t>
-      </w:r>
-      <w:r>
-        <w:tab/>
-        <w:t xml:space="preserve"> </w:t>
-      </w:r>
-      <w:r>
-        <w:tab/>
-      </w:r>
-    </w:p>
-    <w:p>
       <w:pPr>
         <w:ind w:left="720" w:firstLine="720"/>
       </w:pPr>
@@ -112,12 +96,21 @@
       </w:r>
       <w:r>
         <w:tab/>
-      </w:r>
-      <w:r>
         <w:t>max = a[count]</w:t>
       </w:r>
       <w:r>
         <w:tab/>
+      </w:r>
+    </w:p>
+    <w:p>
+      <w:r>
+        <w:tab/>
+      </w:r>
+      <w:r>
+        <w:tab/>
+      </w:r>
+      <w:r>
+        <w:t>count = count +1</w:t>
       </w:r>
       <w:r>
         <w:tab/>

</xml_diff>